<commit_message>
Move app.py to raiz folder
</commit_message>
<xml_diff>
--- a/ambiente1_teste/analise_integracao.docx
+++ b/ambiente1_teste/analise_integracao.docx
@@ -12,17 +12,17 @@
     </w:p>
     <w:p>
       <w:r>
-        <w:t>ERP: SAP</w:t>
+        <w:t>ERP: teste</w:t>
       </w:r>
     </w:p>
     <w:p>
       <w:r>
-        <w:t>Processos desejados: Adiantamentos em espécie, Prestação de Contas, Reembolso</w:t>
+        <w:t>Processos desejados: Adiantamentos no Cartão</w:t>
       </w:r>
     </w:p>
     <w:p>
       <w:r>
-        <w:t>Informações necessárias pelo ERP: Valor total relatório, CPF, Data do lançamento, Data de vencimento, Empresa, Filial, Descrição relatório, Motivo, Tipo de documento, Valor do rateio, Centro de custo, Conta contábil</w:t>
+        <w:t>Informações necessárias pelo ERP: Empresa</w:t>
       </w:r>
     </w:p>
     <w:p>
@@ -35,159 +35,40 @@
     </w:p>
     <w:p>
       <w:r>
-        <w:t>Para realizar a integração do ERP SAP com o SaaS Paytrack, a melhor análise funcional a ser realizada seria a seguinte:</w:t>
+        <w:t>Para realizar a integração do ERP teste com o SaaS Paytrack para o processo de adiantamentos no cartão, é necessário realizar a seguinte análise funcional:</w:t>
         <w:br/>
         <w:br/>
-        <w:t>1. Adiantamentos em espécie:</w:t>
+        <w:t>Cenário: Adiantamentos no Cartão</w:t>
         <w:br/>
-        <w:t>- Mapeamento de campos:</w:t>
         <w:br/>
-        <w:t xml:space="preserve">  - Empresa (bukrs)</w:t>
+        <w:t>Mapeamento de Campos:</w:t>
         <w:br/>
-        <w:t xml:space="preserve">  - Filial</w:t>
         <w:br/>
-        <w:t xml:space="preserve">  - Descrição do adiantamento</w:t>
+        <w:t>| Campo ERP     | Nomenclatura ERP | Descrição               |</w:t>
         <w:br/>
-        <w:t xml:space="preserve">  - Valor total do adiantamento</w:t>
+        <w:t>|---------------|-----------------|-------------------------|</w:t>
         <w:br/>
-        <w:t xml:space="preserve">  - CPF do beneficiário</w:t>
+        <w:t>| Empresa       | bukrs           | Empresa do SAP          |</w:t>
         <w:br/>
-        <w:t xml:space="preserve">  - Data do lançamento</w:t>
         <w:br/>
-        <w:t xml:space="preserve">  - Data de vencimento</w:t>
+        <w:t>Exemplo de JSON:</w:t>
         <w:br/>
-        <w:t xml:space="preserve">  - Centro de custo</w:t>
         <w:br/>
-        <w:t xml:space="preserve">  - Conta contábil</w:t>
-        <w:br/>
-        <w:t>- Exemplo de JSON de retorno:</w:t>
+        <w:t>```json</w:t>
         <w:br/>
         <w:t>{</w:t>
         <w:br/>
-        <w:t xml:space="preserve">  "empresa": "bukrs",</w:t>
-        <w:br/>
-        <w:t xml:space="preserve">  "filial": "branch",</w:t>
-        <w:br/>
-        <w:t xml:space="preserve">  "descricao": "description",</w:t>
-        <w:br/>
-        <w:t xml:space="preserve">  "valor_total": "total_value",</w:t>
-        <w:br/>
-        <w:t xml:space="preserve">  "cpf": "cpf",</w:t>
-        <w:br/>
-        <w:t xml:space="preserve">  "data_lancamento": "posting_date",</w:t>
-        <w:br/>
-        <w:t xml:space="preserve">  "data_vencimento": "due_date",</w:t>
-        <w:br/>
-        <w:t xml:space="preserve">  "centro_custo": "cost_center",</w:t>
-        <w:br/>
-        <w:t xml:space="preserve">  "conta_contabil": "account"</w:t>
+        <w:t xml:space="preserve">  "empresa": "12345"</w:t>
         <w:br/>
         <w:t>}</w:t>
         <w:br/>
-        <w:br/>
-        <w:t>2. Prestação de contas:</w:t>
-        <w:br/>
-        <w:t>- Mapeamento de campos:</w:t>
-        <w:br/>
-        <w:t xml:space="preserve">  - Empresa (bukrs)</w:t>
-        <w:br/>
-        <w:t xml:space="preserve">  - Filial</w:t>
-        <w:br/>
-        <w:t xml:space="preserve">  - Descrição da prestação de contas</w:t>
-        <w:br/>
-        <w:t xml:space="preserve">  - Valor total da prestação de contas</w:t>
-        <w:br/>
-        <w:t xml:space="preserve">  - CPF do prestador de contas</w:t>
-        <w:br/>
-        <w:t xml:space="preserve">  - Data do lançamento</w:t>
-        <w:br/>
-        <w:t xml:space="preserve">  - Motivo</w:t>
-        <w:br/>
-        <w:t xml:space="preserve">  - Tipo de documento</w:t>
-        <w:br/>
-        <w:t xml:space="preserve">  - Centro de custo</w:t>
-        <w:br/>
-        <w:t xml:space="preserve">  - Conta contábil</w:t>
-        <w:br/>
-        <w:t>- Exemplo de JSON de retorno:</w:t>
-        <w:br/>
-        <w:t>{</w:t>
-        <w:br/>
-        <w:t xml:space="preserve">  "empresa": "bukrs",</w:t>
-        <w:br/>
-        <w:t xml:space="preserve">  "filial": "branch",</w:t>
-        <w:br/>
-        <w:t xml:space="preserve">  "descricao": "description",</w:t>
-        <w:br/>
-        <w:t xml:space="preserve">  "valor_total": "total_value",</w:t>
-        <w:br/>
-        <w:t xml:space="preserve">  "cpf": "cpf",</w:t>
-        <w:br/>
-        <w:t xml:space="preserve">  "data_lancamento": "posting_date",</w:t>
-        <w:br/>
-        <w:t xml:space="preserve">  "motivo": "reason",</w:t>
-        <w:br/>
-        <w:t xml:space="preserve">  "tipo_documento": "document_type",</w:t>
-        <w:br/>
-        <w:t xml:space="preserve">  "centro_custo": "cost_center",</w:t>
-        <w:br/>
-        <w:t xml:space="preserve">  "conta_contabil": "account"</w:t>
-        <w:br/>
-        <w:t>}</w:t>
+        <w:t>```</w:t>
         <w:br/>
         <w:br/>
-        <w:t>3. Reembolso:</w:t>
-        <w:br/>
-        <w:t>- Mapeamento de campos:</w:t>
-        <w:br/>
-        <w:t xml:space="preserve">  - Empresa (bukrs)</w:t>
-        <w:br/>
-        <w:t xml:space="preserve">  - Filial</w:t>
-        <w:br/>
-        <w:t xml:space="preserve">  - Descrição do reembolso</w:t>
-        <w:br/>
-        <w:t xml:space="preserve">  - Valor total do reembolso</w:t>
-        <w:br/>
-        <w:t xml:space="preserve">  - CPF do beneficiário</w:t>
-        <w:br/>
-        <w:t xml:space="preserve">  - Data do lançamento</w:t>
-        <w:br/>
-        <w:t xml:space="preserve">  - Motivo</w:t>
-        <w:br/>
-        <w:t xml:space="preserve">  - Tipo de documento</w:t>
-        <w:br/>
-        <w:t xml:space="preserve">  - Centro de custo</w:t>
-        <w:br/>
-        <w:t xml:space="preserve">  - Conta contábil</w:t>
-        <w:br/>
-        <w:t>- Exemplo de JSON de retorno:</w:t>
-        <w:br/>
-        <w:t>{</w:t>
-        <w:br/>
-        <w:t xml:space="preserve">  "empresa": "bukrs",</w:t>
-        <w:br/>
-        <w:t xml:space="preserve">  "filial": "branch",</w:t>
-        <w:br/>
-        <w:t xml:space="preserve">  "descricao": "description",</w:t>
-        <w:br/>
-        <w:t xml:space="preserve">  "valor_total": "total_value",</w:t>
-        <w:br/>
-        <w:t xml:space="preserve">  "cpf": "cpf",</w:t>
-        <w:br/>
-        <w:t xml:space="preserve">  "data_lancamento": "posting_date",</w:t>
-        <w:br/>
-        <w:t xml:space="preserve">  "motivo": "reason",</w:t>
-        <w:br/>
-        <w:t xml:space="preserve">  "tipo_documento": "document_type",</w:t>
-        <w:br/>
-        <w:t xml:space="preserve">  "centro_custo": "cost_center",</w:t>
-        <w:br/>
-        <w:t xml:space="preserve">  "conta_contabil": "account"</w:t>
-        <w:br/>
-        <w:t>}</w:t>
+        <w:t>Para realizar a integração, a Paytrack irá utilizar comunicação síncrona com os Webservices do cliente. A Paytrack será ativa na integração, ou seja, o cliente deverá disponibilizar um Webservice para consumir os dados. A análise funcional precisa ser separada por cenário selecionado, para facilitar o desenvolvimento e a integração com o ERP.</w:t>
         <w:br/>
         <w:br/>
-        <w:t>Com essas análises funcionais separadas por cenário selecionado e com o mapeamento de campos e exemplos de JSON de retorno adequados, será possível integrar de forma eficiente o ERP SAP com o SaaS Paytrack, atendendo aos processos desejados de adiantamentos em espécie, prestação de contas e reembolso.</w:t>
+        <w:t>Portanto, a análise funcional para a integração do ERP com o SaaS Paytrack para o processo de adiantamentos no cartão deve seguir as diretrizes mencionadas e incluir o mapeamento de campos no formato de tabela e um exemplo de JSON formatado com as nomenclaturas do ERP.</w:t>
       </w:r>
     </w:p>
     <w:p>
@@ -241,94 +122,6 @@
           </w:tcPr>
           <w:p>
             <w:r>
-              <w:t>Valor total relatório</w:t>
-            </w:r>
-          </w:p>
-        </w:tc>
-        <w:tc>
-          <w:tcPr>
-            <w:tcW w:type="dxa" w:w="4320"/>
-          </w:tcPr>
-          <w:p>
-            <w:r>
-              <w:t>Descrição para Valor total relatório</w:t>
-            </w:r>
-          </w:p>
-        </w:tc>
-      </w:tr>
-      <w:tr>
-        <w:tc>
-          <w:tcPr>
-            <w:tcW w:type="dxa" w:w="4320"/>
-          </w:tcPr>
-          <w:p>
-            <w:r>
-              <w:t>CPF</w:t>
-            </w:r>
-          </w:p>
-        </w:tc>
-        <w:tc>
-          <w:tcPr>
-            <w:tcW w:type="dxa" w:w="4320"/>
-          </w:tcPr>
-          <w:p>
-            <w:r>
-              <w:t>Descrição para CPF</w:t>
-            </w:r>
-          </w:p>
-        </w:tc>
-      </w:tr>
-      <w:tr>
-        <w:tc>
-          <w:tcPr>
-            <w:tcW w:type="dxa" w:w="4320"/>
-          </w:tcPr>
-          <w:p>
-            <w:r>
-              <w:t>Data do lançamento</w:t>
-            </w:r>
-          </w:p>
-        </w:tc>
-        <w:tc>
-          <w:tcPr>
-            <w:tcW w:type="dxa" w:w="4320"/>
-          </w:tcPr>
-          <w:p>
-            <w:r>
-              <w:t>Descrição para Data do lançamento</w:t>
-            </w:r>
-          </w:p>
-        </w:tc>
-      </w:tr>
-      <w:tr>
-        <w:tc>
-          <w:tcPr>
-            <w:tcW w:type="dxa" w:w="4320"/>
-          </w:tcPr>
-          <w:p>
-            <w:r>
-              <w:t>Data de vencimento</w:t>
-            </w:r>
-          </w:p>
-        </w:tc>
-        <w:tc>
-          <w:tcPr>
-            <w:tcW w:type="dxa" w:w="4320"/>
-          </w:tcPr>
-          <w:p>
-            <w:r>
-              <w:t>Descrição para Data de vencimento</w:t>
-            </w:r>
-          </w:p>
-        </w:tc>
-      </w:tr>
-      <w:tr>
-        <w:tc>
-          <w:tcPr>
-            <w:tcW w:type="dxa" w:w="4320"/>
-          </w:tcPr>
-          <w:p>
-            <w:r>
               <w:t>Empresa</w:t>
             </w:r>
           </w:p>
@@ -340,160 +133,6 @@
           <w:p>
             <w:r>
               <w:t>Descrição para Empresa</w:t>
-            </w:r>
-          </w:p>
-        </w:tc>
-      </w:tr>
-      <w:tr>
-        <w:tc>
-          <w:tcPr>
-            <w:tcW w:type="dxa" w:w="4320"/>
-          </w:tcPr>
-          <w:p>
-            <w:r>
-              <w:t>Filial</w:t>
-            </w:r>
-          </w:p>
-        </w:tc>
-        <w:tc>
-          <w:tcPr>
-            <w:tcW w:type="dxa" w:w="4320"/>
-          </w:tcPr>
-          <w:p>
-            <w:r>
-              <w:t>Descrição para Filial</w:t>
-            </w:r>
-          </w:p>
-        </w:tc>
-      </w:tr>
-      <w:tr>
-        <w:tc>
-          <w:tcPr>
-            <w:tcW w:type="dxa" w:w="4320"/>
-          </w:tcPr>
-          <w:p>
-            <w:r>
-              <w:t>Descrição relatório</w:t>
-            </w:r>
-          </w:p>
-        </w:tc>
-        <w:tc>
-          <w:tcPr>
-            <w:tcW w:type="dxa" w:w="4320"/>
-          </w:tcPr>
-          <w:p>
-            <w:r>
-              <w:t>Descrição para Descrição relatório</w:t>
-            </w:r>
-          </w:p>
-        </w:tc>
-      </w:tr>
-      <w:tr>
-        <w:tc>
-          <w:tcPr>
-            <w:tcW w:type="dxa" w:w="4320"/>
-          </w:tcPr>
-          <w:p>
-            <w:r>
-              <w:t>Motivo</w:t>
-            </w:r>
-          </w:p>
-        </w:tc>
-        <w:tc>
-          <w:tcPr>
-            <w:tcW w:type="dxa" w:w="4320"/>
-          </w:tcPr>
-          <w:p>
-            <w:r>
-              <w:t>Descrição para Motivo</w:t>
-            </w:r>
-          </w:p>
-        </w:tc>
-      </w:tr>
-      <w:tr>
-        <w:tc>
-          <w:tcPr>
-            <w:tcW w:type="dxa" w:w="4320"/>
-          </w:tcPr>
-          <w:p>
-            <w:r>
-              <w:t>Tipo de documento</w:t>
-            </w:r>
-          </w:p>
-        </w:tc>
-        <w:tc>
-          <w:tcPr>
-            <w:tcW w:type="dxa" w:w="4320"/>
-          </w:tcPr>
-          <w:p>
-            <w:r>
-              <w:t>Descrição para Tipo de documento</w:t>
-            </w:r>
-          </w:p>
-        </w:tc>
-      </w:tr>
-      <w:tr>
-        <w:tc>
-          <w:tcPr>
-            <w:tcW w:type="dxa" w:w="4320"/>
-          </w:tcPr>
-          <w:p>
-            <w:r>
-              <w:t>Valor do rateio</w:t>
-            </w:r>
-          </w:p>
-        </w:tc>
-        <w:tc>
-          <w:tcPr>
-            <w:tcW w:type="dxa" w:w="4320"/>
-          </w:tcPr>
-          <w:p>
-            <w:r>
-              <w:t>Descrição para Valor do rateio</w:t>
-            </w:r>
-          </w:p>
-        </w:tc>
-      </w:tr>
-      <w:tr>
-        <w:tc>
-          <w:tcPr>
-            <w:tcW w:type="dxa" w:w="4320"/>
-          </w:tcPr>
-          <w:p>
-            <w:r>
-              <w:t>Centro de custo</w:t>
-            </w:r>
-          </w:p>
-        </w:tc>
-        <w:tc>
-          <w:tcPr>
-            <w:tcW w:type="dxa" w:w="4320"/>
-          </w:tcPr>
-          <w:p>
-            <w:r>
-              <w:t>Descrição para Centro de custo</w:t>
-            </w:r>
-          </w:p>
-        </w:tc>
-      </w:tr>
-      <w:tr>
-        <w:tc>
-          <w:tcPr>
-            <w:tcW w:type="dxa" w:w="4320"/>
-          </w:tcPr>
-          <w:p>
-            <w:r>
-              <w:t>Conta contábil</w:t>
-            </w:r>
-          </w:p>
-        </w:tc>
-        <w:tc>
-          <w:tcPr>
-            <w:tcW w:type="dxa" w:w="4320"/>
-          </w:tcPr>
-          <w:p>
-            <w:r>
-              <w:t>Descrição para Conta contábil</w:t>
             </w:r>
           </w:p>
         </w:tc>

</xml_diff>

<commit_message>
Atualizei a chave da API do ChatGPT
</commit_message>
<xml_diff>
--- a/ambiente1_teste/analise_integracao.docx
+++ b/ambiente1_teste/analise_integracao.docx
@@ -12,17 +12,17 @@
     </w:p>
     <w:p>
       <w:r>
-        <w:t>ERP: teste</w:t>
+        <w:t>ERP: SAP ECC/4HANA</w:t>
       </w:r>
     </w:p>
     <w:p>
       <w:r>
-        <w:t>Processos desejados: Adiantamentos no Cartão</w:t>
+        <w:t xml:space="preserve">Processos desejados: </w:t>
       </w:r>
     </w:p>
     <w:p>
       <w:r>
-        <w:t>Informações necessárias pelo ERP: Empresa</w:t>
+        <w:t xml:space="preserve">Informações necessárias pelo ERP: </w:t>
       </w:r>
     </w:p>
     <w:p>
@@ -35,40 +35,23 @@
     </w:p>
     <w:p>
       <w:r>
-        <w:t>Para realizar a integração do ERP teste com o SaaS Paytrack para o processo de adiantamentos no cartão, é necessário realizar a seguinte análise funcional:</w:t>
+        <w:t>A melhor análise funcional para realizar a integração do ERP SAP ECC/4HANA com o SaaS Paytrack seria a seguinte:</w:t>
         <w:br/>
         <w:br/>
-        <w:t>Cenário: Adiantamentos no Cartão</w:t>
+        <w:t>1. Levantamento dos processos desejados de integração, como adiantamento, prestação de contas, entre outros.</w:t>
+        <w:br/>
+        <w:t>2. Identificação das informações necessárias pelo ERP repassadas pelo cliente, como bukrs (empresa), entre outros campos específicos do ERP.</w:t>
+        <w:br/>
+        <w:t>3. Mapeamento dos campos necessários para a integração, apresentando em formato de tabela com as nomenclaturas do ERP, como bukrs, e gerando um JSON de exemplo com os dados formatados de acordo com o ERP.</w:t>
+        <w:br/>
+        <w:t>4. Definição da comunicação Síncrona com os Webservices do cliente para a integração.</w:t>
+        <w:br/>
+        <w:t>5. Estabelecimento da ativação da Paytrack nas integrações, com o cliente disponibilizando um Webservice para consumir.</w:t>
+        <w:br/>
+        <w:t>6. Separação da análise funcional por cenário selecionado, com uma análise para adiantamento, uma para prestação de contas, entre outros cenários específicos.</w:t>
         <w:br/>
         <w:br/>
-        <w:t>Mapeamento de Campos:</w:t>
-        <w:br/>
-        <w:br/>
-        <w:t>| Campo ERP     | Nomenclatura ERP | Descrição               |</w:t>
-        <w:br/>
-        <w:t>|---------------|-----------------|-------------------------|</w:t>
-        <w:br/>
-        <w:t>| Empresa       | bukrs           | Empresa do SAP          |</w:t>
-        <w:br/>
-        <w:br/>
-        <w:t>Exemplo de JSON:</w:t>
-        <w:br/>
-        <w:br/>
-        <w:t>```json</w:t>
-        <w:br/>
-        <w:t>{</w:t>
-        <w:br/>
-        <w:t xml:space="preserve">  "empresa": "12345"</w:t>
-        <w:br/>
-        <w:t>}</w:t>
-        <w:br/>
-        <w:t>```</w:t>
-        <w:br/>
-        <w:br/>
-        <w:t>Para realizar a integração, a Paytrack irá utilizar comunicação síncrona com os Webservices do cliente. A Paytrack será ativa na integração, ou seja, o cliente deverá disponibilizar um Webservice para consumir os dados. A análise funcional precisa ser separada por cenário selecionado, para facilitar o desenvolvimento e a integração com o ERP.</w:t>
-        <w:br/>
-        <w:br/>
-        <w:t>Portanto, a análise funcional para a integração do ERP com o SaaS Paytrack para o processo de adiantamentos no cartão deve seguir as diretrizes mencionadas e incluir o mapeamento de campos no formato de tabela e um exemplo de JSON formatado com as nomenclaturas do ERP.</w:t>
+        <w:t>Com essa abordagem detalhada e organizada, será possível realizar uma integração eficiente e eficaz entre o ERP SAP ECC/4HANA e o SaaS Paytrack, garantindo a troca de informações de forma precisa e adequada para atender às necessidades do cliente.</w:t>
       </w:r>
     </w:p>
     <w:p>
@@ -111,28 +94,6 @@
           <w:p>
             <w:r>
               <w:t>Descrição</w:t>
-            </w:r>
-          </w:p>
-        </w:tc>
-      </w:tr>
-      <w:tr>
-        <w:tc>
-          <w:tcPr>
-            <w:tcW w:type="dxa" w:w="4320"/>
-          </w:tcPr>
-          <w:p>
-            <w:r>
-              <w:t>Empresa</w:t>
-            </w:r>
-          </w:p>
-        </w:tc>
-        <w:tc>
-          <w:tcPr>
-            <w:tcW w:type="dxa" w:w="4320"/>
-          </w:tcPr>
-          <w:p>
-            <w:r>
-              <w:t>Descrição para Empresa</w:t>
             </w:r>
           </w:p>
         </w:tc>

</xml_diff>